<commit_message>
completer lignes insertion enquete 2
</commit_message>
<xml_diff>
--- a/Enquête 1 - Enoncés/Enquête Capuche - Corrigé.docx
+++ b/Enquête 1 - Enoncés/Enquête Capuche - Corrigé.docx
@@ -30,7 +30,13 @@
         <w:pStyle w:val="Titre1"/>
       </w:pPr>
       <w:r>
-        <w:t>Nouvelle compétences utilisées dans ce TP</w:t>
+        <w:t>Nouvelle</w:t>
+      </w:r>
+      <w:r>
+        <w:t>s</w:t>
+      </w:r>
+      <w:r>
+        <w:t xml:space="preserve"> compétences utilisées dans ce TP</w:t>
       </w:r>
     </w:p>
     <w:tbl>
@@ -108,6 +114,13 @@
                 <w:bCs w:val="0"/>
               </w:rPr>
               <w:t> : faire des sélection</w:t>
+            </w:r>
+            <w:r>
+              <w:rPr>
+                <w:b w:val="0"/>
+                <w:bCs w:val="0"/>
+              </w:rPr>
+              <w:t>s</w:t>
             </w:r>
           </w:p>
           <w:p>
@@ -1479,6 +1492,7 @@
               </w:rPr>
               <w:t xml:space="preserve"> </w:t>
             </w:r>
+            <w:proofErr w:type="gramStart"/>
             <w:r>
               <w:rPr>
                 <w:rFonts w:ascii="Consolas" w:eastAsia="Times New Roman" w:hAnsi="Consolas" w:cs="Times New Roman"/>
@@ -1509,6 +1523,7 @@
               </w:rPr>
               <w:t>;</w:t>
             </w:r>
+            <w:proofErr w:type="gramEnd"/>
           </w:p>
         </w:tc>
       </w:tr>
@@ -1577,9 +1592,11 @@
                   <w:tcW w:w="1315" w:type="dxa"/>
                 </w:tcPr>
                 <w:p>
+                  <w:proofErr w:type="gramStart"/>
                   <w:r>
                     <w:t>nom</w:t>
                   </w:r>
+                  <w:proofErr w:type="gramEnd"/>
                 </w:p>
               </w:tc>
               <w:tc>
@@ -1590,9 +1607,11 @@
                   <w:pPr>
                     <w:cnfStyle w:val="100000000000" w:firstRow="1" w:lastRow="0" w:firstColumn="0" w:lastColumn="0" w:oddVBand="0" w:evenVBand="0" w:oddHBand="0" w:evenHBand="0" w:firstRowFirstColumn="0" w:firstRowLastColumn="0" w:lastRowFirstColumn="0" w:lastRowLastColumn="0"/>
                   </w:pPr>
+                  <w:proofErr w:type="gramStart"/>
                   <w:r>
                     <w:t>prenom</w:t>
                   </w:r>
+                  <w:proofErr w:type="gramEnd"/>
                 </w:p>
               </w:tc>
               <w:tc>
@@ -1603,8 +1622,13 @@
                   <w:pPr>
                     <w:cnfStyle w:val="100000000000" w:firstRow="1" w:lastRow="0" w:firstColumn="0" w:lastColumn="0" w:oddVBand="0" w:evenVBand="0" w:oddHBand="0" w:evenHBand="0" w:firstRowFirstColumn="0" w:firstRowLastColumn="0" w:lastRowFirstColumn="0" w:lastRowLastColumn="0"/>
                   </w:pPr>
+                  <w:proofErr w:type="gramStart"/>
                   <w:r>
-                    <w:t>date_naissance</w:t>
+                    <w:t>date</w:t>
+                  </w:r>
+                  <w:proofErr w:type="gramEnd"/>
+                  <w:r>
+                    <w:t>_naissance</w:t>
                   </w:r>
                 </w:p>
               </w:tc>
@@ -1616,8 +1640,13 @@
                   <w:pPr>
                     <w:cnfStyle w:val="100000000000" w:firstRow="1" w:lastRow="0" w:firstColumn="0" w:lastColumn="0" w:oddVBand="0" w:evenVBand="0" w:oddHBand="0" w:evenHBand="0" w:firstRowFirstColumn="0" w:firstRowLastColumn="0" w:lastRowFirstColumn="0" w:lastRowLastColumn="0"/>
                   </w:pPr>
+                  <w:proofErr w:type="gramStart"/>
                   <w:r>
-                    <w:t>num_eleve</w:t>
+                    <w:t>num</w:t>
+                  </w:r>
+                  <w:proofErr w:type="gramEnd"/>
+                  <w:r>
+                    <w:t>_eleve</w:t>
                   </w:r>
                 </w:p>
               </w:tc>
@@ -1629,8 +1658,13 @@
                   <w:pPr>
                     <w:cnfStyle w:val="100000000000" w:firstRow="1" w:lastRow="0" w:firstColumn="0" w:lastColumn="0" w:oddVBand="0" w:evenVBand="0" w:oddHBand="0" w:evenHBand="0" w:firstRowFirstColumn="0" w:firstRowLastColumn="0" w:lastRowFirstColumn="0" w:lastRowLastColumn="0"/>
                   </w:pPr>
+                  <w:proofErr w:type="gramStart"/>
                   <w:r>
-                    <w:t>est_dyslexique</w:t>
+                    <w:t>est</w:t>
+                  </w:r>
+                  <w:proofErr w:type="gramEnd"/>
+                  <w:r>
+                    <w:t>_dyslexique</w:t>
                   </w:r>
                 </w:p>
               </w:tc>
@@ -1642,9 +1676,11 @@
                   <w:pPr>
                     <w:cnfStyle w:val="100000000000" w:firstRow="1" w:lastRow="0" w:firstColumn="0" w:lastColumn="0" w:oddVBand="0" w:evenVBand="0" w:oddHBand="0" w:evenHBand="0" w:firstRowFirstColumn="0" w:firstRowLastColumn="0" w:lastRowFirstColumn="0" w:lastRowLastColumn="0"/>
                   </w:pPr>
+                  <w:proofErr w:type="gramStart"/>
                   <w:r>
                     <w:t>classe</w:t>
                   </w:r>
+                  <w:proofErr w:type="gramEnd"/>
                 </w:p>
               </w:tc>
             </w:tr>
@@ -1720,9 +1756,11 @@
                   <w:pPr>
                     <w:cnfStyle w:val="000000100000" w:firstRow="0" w:lastRow="0" w:firstColumn="0" w:lastColumn="0" w:oddVBand="0" w:evenVBand="0" w:oddHBand="1" w:evenHBand="0" w:firstRowFirstColumn="0" w:firstRowLastColumn="0" w:lastRowFirstColumn="0" w:lastRowLastColumn="0"/>
                   </w:pPr>
+                  <w:proofErr w:type="gramStart"/>
                   <w:r>
                     <w:t>false</w:t>
                   </w:r>
+                  <w:proofErr w:type="gramEnd"/>
                 </w:p>
               </w:tc>
               <w:tc>
@@ -1808,9 +1846,11 @@
                   <w:pPr>
                     <w:cnfStyle w:val="000000000000" w:firstRow="0" w:lastRow="0" w:firstColumn="0" w:lastColumn="0" w:oddVBand="0" w:evenVBand="0" w:oddHBand="0" w:evenHBand="0" w:firstRowFirstColumn="0" w:firstRowLastColumn="0" w:lastRowFirstColumn="0" w:lastRowLastColumn="0"/>
                   </w:pPr>
+                  <w:proofErr w:type="gramStart"/>
                   <w:r>
                     <w:t>false</w:t>
                   </w:r>
+                  <w:proofErr w:type="gramEnd"/>
                 </w:p>
               </w:tc>
               <w:tc>
@@ -1899,9 +1939,11 @@
                   <w:pPr>
                     <w:cnfStyle w:val="000000100000" w:firstRow="0" w:lastRow="0" w:firstColumn="0" w:lastColumn="0" w:oddVBand="0" w:evenVBand="0" w:oddHBand="1" w:evenHBand="0" w:firstRowFirstColumn="0" w:firstRowLastColumn="0" w:lastRowFirstColumn="0" w:lastRowLastColumn="0"/>
                   </w:pPr>
+                  <w:proofErr w:type="gramStart"/>
                   <w:r>
                     <w:t>false</w:t>
                   </w:r>
+                  <w:proofErr w:type="gramEnd"/>
                 </w:p>
               </w:tc>
               <w:tc>
@@ -2118,6 +2160,7 @@
               </w:rPr>
               <w:t xml:space="preserve"> </w:t>
             </w:r>
+            <w:proofErr w:type="gramStart"/>
             <w:r>
               <w:rPr>
                 <w:rFonts w:ascii="Consolas" w:eastAsia="Times New Roman" w:hAnsi="Consolas" w:cs="Times New Roman"/>
@@ -2138,6 +2181,7 @@
               </w:rPr>
               <w:t>(</w:t>
             </w:r>
+            <w:proofErr w:type="gramEnd"/>
             <w:r>
               <w:rPr>
                 <w:rFonts w:ascii="Consolas" w:eastAsia="Times New Roman" w:hAnsi="Consolas" w:cs="Times New Roman"/>
@@ -2272,9 +2316,11 @@
                   <w:pPr>
                     <w:jc w:val="center"/>
                   </w:pPr>
+                  <w:proofErr w:type="gramStart"/>
                   <w:r>
                     <w:t>count</w:t>
                   </w:r>
+                  <w:proofErr w:type="gramEnd"/>
                 </w:p>
               </w:tc>
             </w:tr>
@@ -2373,7 +2419,15 @@
         <w:t xml:space="preserve"> </w:t>
       </w:r>
       <w:r>
-        <w:t>notes d’élèves étaient maximale (</w:t>
+        <w:t xml:space="preserve">notes d’élèves étaient </w:t>
+      </w:r>
+      <w:proofErr w:type="gramStart"/>
+      <w:r>
+        <w:t>maximale</w:t>
+      </w:r>
+      <w:proofErr w:type="gramEnd"/>
+      <w:r>
+        <w:t xml:space="preserve"> (</w:t>
       </w:r>
       <w:r>
         <w:t xml:space="preserve">c’est-à-dire lorsque la note est égale à la note maximale soit : </w:t>
@@ -2566,6 +2620,7 @@
               </w:rPr>
               <w:t xml:space="preserve"> </w:t>
             </w:r>
+            <w:proofErr w:type="gramStart"/>
             <w:r>
               <w:rPr>
                 <w:rFonts w:ascii="Consolas" w:eastAsia="Times New Roman" w:hAnsi="Consolas" w:cs="Times New Roman"/>
@@ -2584,7 +2639,18 @@
                 <w:szCs w:val="21"/>
                 <w:lang w:val="en-US" w:eastAsia="fr-FR"/>
               </w:rPr>
-              <w:t xml:space="preserve">(*) </w:t>
+              <w:t>(</w:t>
+            </w:r>
+            <w:proofErr w:type="gramEnd"/>
+            <w:r>
+              <w:rPr>
+                <w:rFonts w:ascii="Consolas" w:eastAsia="Times New Roman" w:hAnsi="Consolas" w:cs="Times New Roman"/>
+                <w:color w:val="000000"/>
+                <w:sz w:val="21"/>
+                <w:szCs w:val="21"/>
+                <w:lang w:val="en-US" w:eastAsia="fr-FR"/>
+              </w:rPr>
+              <w:t xml:space="preserve">*) </w:t>
             </w:r>
             <w:r>
               <w:rPr>
@@ -2667,9 +2733,11 @@
                   <w:pPr>
                     <w:jc w:val="center"/>
                   </w:pPr>
+                  <w:proofErr w:type="gramStart"/>
                   <w:r>
                     <w:t>count</w:t>
                   </w:r>
+                  <w:proofErr w:type="gramEnd"/>
                 </w:p>
               </w:tc>
             </w:tr>
@@ -2771,6 +2839,7 @@
               </w:rPr>
               <w:t xml:space="preserve"> </w:t>
             </w:r>
+            <w:proofErr w:type="gramStart"/>
             <w:r>
               <w:rPr>
                 <w:rFonts w:ascii="Consolas" w:eastAsia="Times New Roman" w:hAnsi="Consolas" w:cs="Times New Roman"/>
@@ -2789,7 +2858,18 @@
                 <w:szCs w:val="21"/>
                 <w:lang w:val="en-US" w:eastAsia="fr-FR"/>
               </w:rPr>
-              <w:t>(*)</w:t>
+              <w:t>(</w:t>
+            </w:r>
+            <w:proofErr w:type="gramEnd"/>
+            <w:r>
+              <w:rPr>
+                <w:rFonts w:ascii="Consolas" w:eastAsia="Times New Roman" w:hAnsi="Consolas" w:cs="Times New Roman"/>
+                <w:color w:val="000000"/>
+                <w:sz w:val="21"/>
+                <w:szCs w:val="21"/>
+                <w:lang w:val="en-US" w:eastAsia="fr-FR"/>
+              </w:rPr>
+              <w:t>*)</w:t>
             </w:r>
           </w:p>
           <w:p>
@@ -2837,6 +2917,7 @@
                 <w:lang w:val="en-US" w:eastAsia="fr-FR"/>
               </w:rPr>
             </w:pPr>
+            <w:proofErr w:type="gramStart"/>
             <w:r>
               <w:rPr>
                 <w:rFonts w:ascii="Consolas" w:eastAsia="Times New Roman" w:hAnsi="Consolas" w:cs="Times New Roman"/>
@@ -2847,6 +2928,7 @@
               </w:rPr>
               <w:t>WHERE</w:t>
             </w:r>
+            <w:proofErr w:type="gramEnd"/>
           </w:p>
           <w:p>
             <w:pPr>
@@ -2868,7 +2950,29 @@
                 <w:szCs w:val="21"/>
                 <w:lang w:val="en-US" w:eastAsia="fr-FR"/>
               </w:rPr>
-              <w:t xml:space="preserve">    eleve.num_eleve=notation.eleve </w:t>
+              <w:t>    eleve.num_eleve=</w:t>
+            </w:r>
+            <w:proofErr w:type="gramStart"/>
+            <w:r>
+              <w:rPr>
+                <w:rFonts w:ascii="Consolas" w:eastAsia="Times New Roman" w:hAnsi="Consolas" w:cs="Times New Roman"/>
+                <w:color w:val="000000"/>
+                <w:sz w:val="21"/>
+                <w:szCs w:val="21"/>
+                <w:lang w:val="en-US" w:eastAsia="fr-FR"/>
+              </w:rPr>
+              <w:t>notation.eleve</w:t>
+            </w:r>
+            <w:proofErr w:type="gramEnd"/>
+            <w:r>
+              <w:rPr>
+                <w:rFonts w:ascii="Consolas" w:eastAsia="Times New Roman" w:hAnsi="Consolas" w:cs="Times New Roman"/>
+                <w:color w:val="000000"/>
+                <w:sz w:val="21"/>
+                <w:szCs w:val="21"/>
+                <w:lang w:val="en-US" w:eastAsia="fr-FR"/>
+              </w:rPr>
+              <w:t xml:space="preserve"> </w:t>
             </w:r>
             <w:r>
               <w:rPr>
@@ -2944,7 +3048,29 @@
                 <w:szCs w:val="21"/>
                 <w:lang w:eastAsia="fr-FR"/>
               </w:rPr>
-              <w:t>    controle.note_max=notation.note</w:t>
+              <w:t xml:space="preserve">    </w:t>
+            </w:r>
+            <w:proofErr w:type="gramStart"/>
+            <w:r>
+              <w:rPr>
+                <w:rFonts w:ascii="Consolas" w:eastAsia="Times New Roman" w:hAnsi="Consolas" w:cs="Times New Roman"/>
+                <w:color w:val="000000"/>
+                <w:sz w:val="21"/>
+                <w:szCs w:val="21"/>
+                <w:lang w:eastAsia="fr-FR"/>
+              </w:rPr>
+              <w:t>controle.note</w:t>
+            </w:r>
+            <w:proofErr w:type="gramEnd"/>
+            <w:r>
+              <w:rPr>
+                <w:rFonts w:ascii="Consolas" w:eastAsia="Times New Roman" w:hAnsi="Consolas" w:cs="Times New Roman"/>
+                <w:color w:val="000000"/>
+                <w:sz w:val="21"/>
+                <w:szCs w:val="21"/>
+                <w:lang w:eastAsia="fr-FR"/>
+              </w:rPr>
+              <w:t>_max=notation.note</w:t>
             </w:r>
             <w:r>
               <w:rPr>
@@ -3035,6 +3161,7 @@
               </w:rPr>
               <w:t xml:space="preserve"> </w:t>
             </w:r>
+            <w:proofErr w:type="gramStart"/>
             <w:r>
               <w:rPr>
                 <w:rFonts w:ascii="Consolas" w:eastAsia="Times New Roman" w:hAnsi="Consolas" w:cs="Times New Roman"/>
@@ -3053,7 +3180,18 @@
                 <w:szCs w:val="21"/>
                 <w:lang w:val="en-US" w:eastAsia="fr-FR"/>
               </w:rPr>
-              <w:t>(*)</w:t>
+              <w:t>(</w:t>
+            </w:r>
+            <w:proofErr w:type="gramEnd"/>
+            <w:r>
+              <w:rPr>
+                <w:rFonts w:ascii="Consolas" w:eastAsia="Times New Roman" w:hAnsi="Consolas" w:cs="Times New Roman"/>
+                <w:color w:val="000000"/>
+                <w:sz w:val="21"/>
+                <w:szCs w:val="21"/>
+                <w:lang w:val="en-US" w:eastAsia="fr-FR"/>
+              </w:rPr>
+              <w:t>*)</w:t>
             </w:r>
           </w:p>
           <w:p>
@@ -3169,8 +3307,20 @@
                 <w:szCs w:val="21"/>
                 <w:lang w:val="en-US" w:eastAsia="fr-FR"/>
               </w:rPr>
-              <w:t xml:space="preserve"> eleve.num_eleve=notation.eleve</w:t>
-            </w:r>
+              <w:t xml:space="preserve"> eleve.num_eleve=</w:t>
+            </w:r>
+            <w:proofErr w:type="gramStart"/>
+            <w:r>
+              <w:rPr>
+                <w:rFonts w:ascii="Consolas" w:eastAsia="Times New Roman" w:hAnsi="Consolas" w:cs="Times New Roman"/>
+                <w:color w:val="000000"/>
+                <w:sz w:val="21"/>
+                <w:szCs w:val="21"/>
+                <w:lang w:val="en-US" w:eastAsia="fr-FR"/>
+              </w:rPr>
+              <w:t>notation.eleve</w:t>
+            </w:r>
+            <w:proofErr w:type="gramEnd"/>
           </w:p>
           <w:p>
             <w:pPr>
@@ -3287,6 +3437,7 @@
               </w:rPr>
               <w:t xml:space="preserve"> </w:t>
             </w:r>
+            <w:proofErr w:type="gramStart"/>
             <w:r>
               <w:rPr>
                 <w:rFonts w:ascii="Consolas" w:eastAsia="Times New Roman" w:hAnsi="Consolas" w:cs="Times New Roman"/>
@@ -3295,7 +3446,18 @@
                 <w:szCs w:val="21"/>
                 <w:lang w:eastAsia="fr-FR"/>
               </w:rPr>
-              <w:t>controle.note_max=notation.note</w:t>
+              <w:t>controle.note</w:t>
+            </w:r>
+            <w:proofErr w:type="gramEnd"/>
+            <w:r>
+              <w:rPr>
+                <w:rFonts w:ascii="Consolas" w:eastAsia="Times New Roman" w:hAnsi="Consolas" w:cs="Times New Roman"/>
+                <w:color w:val="000000"/>
+                <w:sz w:val="21"/>
+                <w:szCs w:val="21"/>
+                <w:lang w:eastAsia="fr-FR"/>
+              </w:rPr>
+              <w:t>_max=notation.note</w:t>
             </w:r>
             <w:r>
               <w:rPr>
@@ -3361,9 +3523,11 @@
                   <w:pPr>
                     <w:jc w:val="center"/>
                   </w:pPr>
+                  <w:proofErr w:type="gramStart"/>
                   <w:r>
                     <w:t>count</w:t>
                   </w:r>
+                  <w:proofErr w:type="gramEnd"/>
                 </w:p>
               </w:tc>
             </w:tr>
@@ -3639,6 +3803,7 @@
               </w:rPr>
               <w:t xml:space="preserve"> </w:t>
             </w:r>
+            <w:proofErr w:type="gramStart"/>
             <w:r>
               <w:rPr>
                 <w:rFonts w:ascii="Consolas" w:eastAsia="Times New Roman" w:hAnsi="Consolas" w:cs="Times New Roman"/>
@@ -3659,6 +3824,7 @@
               </w:rPr>
               <w:t>(</w:t>
             </w:r>
+            <w:proofErr w:type="gramEnd"/>
             <w:r>
               <w:rPr>
                 <w:rFonts w:ascii="Consolas" w:eastAsia="Times New Roman" w:hAnsi="Consolas" w:cs="Times New Roman"/>
@@ -3785,6 +3951,7 @@
               </w:rPr>
               <w:t xml:space="preserve"> </w:t>
             </w:r>
+            <w:proofErr w:type="gramStart"/>
             <w:r>
               <w:rPr>
                 <w:rFonts w:ascii="Consolas" w:eastAsia="Times New Roman" w:hAnsi="Consolas" w:cs="Times New Roman"/>
@@ -3803,7 +3970,18 @@
                 <w:szCs w:val="21"/>
                 <w:lang w:val="en-US" w:eastAsia="fr-FR"/>
               </w:rPr>
-              <w:t xml:space="preserve">(*) </w:t>
+              <w:t>(</w:t>
+            </w:r>
+            <w:proofErr w:type="gramEnd"/>
+            <w:r>
+              <w:rPr>
+                <w:rFonts w:ascii="Consolas" w:eastAsia="Times New Roman" w:hAnsi="Consolas" w:cs="Times New Roman"/>
+                <w:color w:val="000000"/>
+                <w:sz w:val="21"/>
+                <w:szCs w:val="21"/>
+                <w:lang w:val="en-US" w:eastAsia="fr-FR"/>
+              </w:rPr>
+              <w:t xml:space="preserve">*) </w:t>
             </w:r>
             <w:r>
               <w:rPr>
@@ -3959,8 +4137,20 @@
                 <w:szCs w:val="21"/>
                 <w:lang w:val="en-US" w:eastAsia="fr-FR"/>
               </w:rPr>
-              <w:t xml:space="preserve"> n.eleve</w:t>
-            </w:r>
+              <w:t xml:space="preserve"> </w:t>
+            </w:r>
+            <w:proofErr w:type="gramStart"/>
+            <w:r>
+              <w:rPr>
+                <w:rFonts w:ascii="Consolas" w:eastAsia="Times New Roman" w:hAnsi="Consolas" w:cs="Times New Roman"/>
+                <w:color w:val="000000"/>
+                <w:sz w:val="21"/>
+                <w:szCs w:val="21"/>
+                <w:lang w:val="en-US" w:eastAsia="fr-FR"/>
+              </w:rPr>
+              <w:t>n.eleve</w:t>
+            </w:r>
+            <w:proofErr w:type="gramEnd"/>
           </w:p>
           <w:p>
             <w:pPr>
@@ -4087,6 +4277,7 @@
               </w:rPr>
               <w:t xml:space="preserve"> </w:t>
             </w:r>
+            <w:proofErr w:type="gramStart"/>
             <w:r>
               <w:rPr>
                 <w:rFonts w:ascii="Consolas" w:eastAsia="Times New Roman" w:hAnsi="Consolas" w:cs="Times New Roman"/>
@@ -4105,7 +4296,18 @@
                 <w:szCs w:val="21"/>
                 <w:lang w:val="en-US" w:eastAsia="fr-FR"/>
               </w:rPr>
-              <w:t>(*)/</w:t>
+              <w:t>(</w:t>
+            </w:r>
+            <w:proofErr w:type="gramEnd"/>
+            <w:r>
+              <w:rPr>
+                <w:rFonts w:ascii="Consolas" w:eastAsia="Times New Roman" w:hAnsi="Consolas" w:cs="Times New Roman"/>
+                <w:color w:val="000000"/>
+                <w:sz w:val="21"/>
+                <w:szCs w:val="21"/>
+                <w:lang w:val="en-US" w:eastAsia="fr-FR"/>
+              </w:rPr>
+              <w:t>*)/</w:t>
             </w:r>
             <w:r>
               <w:rPr>
@@ -4208,8 +4410,9 @@
                 <w:szCs w:val="21"/>
                 <w:lang w:eastAsia="fr-FR"/>
               </w:rPr>
-              <w:t xml:space="preserve"> notation</w:t>
-            </w:r>
+              <w:t xml:space="preserve"> </w:t>
+            </w:r>
+            <w:proofErr w:type="gramStart"/>
             <w:r>
               <w:rPr>
                 <w:rFonts w:ascii="Consolas" w:eastAsia="Times New Roman" w:hAnsi="Consolas" w:cs="Times New Roman"/>
@@ -4218,8 +4421,19 @@
                 <w:szCs w:val="21"/>
                 <w:lang w:eastAsia="fr-FR"/>
               </w:rPr>
+              <w:t>notation</w:t>
+            </w:r>
+            <w:r>
+              <w:rPr>
+                <w:rFonts w:ascii="Consolas" w:eastAsia="Times New Roman" w:hAnsi="Consolas" w:cs="Times New Roman"/>
+                <w:color w:val="000000"/>
+                <w:sz w:val="21"/>
+                <w:szCs w:val="21"/>
+                <w:lang w:eastAsia="fr-FR"/>
+              </w:rPr>
               <w:t>;</w:t>
             </w:r>
+            <w:proofErr w:type="gramEnd"/>
           </w:p>
         </w:tc>
       </w:tr>
@@ -4271,9 +4485,11 @@
                   <w:pPr>
                     <w:jc w:val="center"/>
                   </w:pPr>
+                  <w:proofErr w:type="gramStart"/>
                   <w:r>
                     <w:t>moyenne</w:t>
                   </w:r>
+                  <w:proofErr w:type="gramEnd"/>
                 </w:p>
               </w:tc>
             </w:tr>
@@ -4747,6 +4963,7 @@
               </w:rPr>
               <w:t xml:space="preserve"> </w:t>
             </w:r>
+            <w:proofErr w:type="gramStart"/>
             <w:r>
               <w:rPr>
                 <w:rFonts w:ascii="Consolas" w:eastAsia="Times New Roman" w:hAnsi="Consolas" w:cs="Times New Roman"/>
@@ -4765,7 +4982,18 @@
                 <w:szCs w:val="21"/>
                 <w:lang w:val="en-US" w:eastAsia="fr-FR"/>
               </w:rPr>
-              <w:t>(*)&gt;=</w:t>
+              <w:t>(</w:t>
+            </w:r>
+            <w:proofErr w:type="gramEnd"/>
+            <w:r>
+              <w:rPr>
+                <w:rFonts w:ascii="Consolas" w:eastAsia="Times New Roman" w:hAnsi="Consolas" w:cs="Times New Roman"/>
+                <w:color w:val="000000"/>
+                <w:sz w:val="21"/>
+                <w:szCs w:val="21"/>
+                <w:lang w:val="en-US" w:eastAsia="fr-FR"/>
+              </w:rPr>
+              <w:t>*)&gt;=</w:t>
             </w:r>
             <w:r>
               <w:rPr>
@@ -4830,6 +5058,7 @@
               </w:rPr>
               <w:t xml:space="preserve"> </w:t>
             </w:r>
+            <w:proofErr w:type="gramStart"/>
             <w:r>
               <w:rPr>
                 <w:rFonts w:ascii="Consolas" w:eastAsia="Times New Roman" w:hAnsi="Consolas" w:cs="Times New Roman"/>
@@ -4848,7 +5077,18 @@
                 <w:szCs w:val="21"/>
                 <w:lang w:val="en-US" w:eastAsia="fr-FR"/>
               </w:rPr>
-              <w:t>(*)</w:t>
+              <w:t>(</w:t>
+            </w:r>
+            <w:proofErr w:type="gramEnd"/>
+            <w:r>
+              <w:rPr>
+                <w:rFonts w:ascii="Consolas" w:eastAsia="Times New Roman" w:hAnsi="Consolas" w:cs="Times New Roman"/>
+                <w:color w:val="000000"/>
+                <w:sz w:val="21"/>
+                <w:szCs w:val="21"/>
+                <w:lang w:val="en-US" w:eastAsia="fr-FR"/>
+              </w:rPr>
+              <w:t>*)</w:t>
             </w:r>
           </w:p>
           <w:p>
@@ -4954,8 +5194,20 @@
                 <w:szCs w:val="21"/>
                 <w:lang w:val="en-US" w:eastAsia="fr-FR"/>
               </w:rPr>
-              <w:t xml:space="preserve"> n2.eleve</w:t>
-            </w:r>
+              <w:t xml:space="preserve"> n</w:t>
+            </w:r>
+            <w:proofErr w:type="gramStart"/>
+            <w:r>
+              <w:rPr>
+                <w:rFonts w:ascii="Consolas" w:eastAsia="Times New Roman" w:hAnsi="Consolas" w:cs="Times New Roman"/>
+                <w:color w:val="000000"/>
+                <w:sz w:val="21"/>
+                <w:szCs w:val="21"/>
+                <w:lang w:val="en-US" w:eastAsia="fr-FR"/>
+              </w:rPr>
+              <w:t>2.eleve</w:t>
+            </w:r>
+            <w:proofErr w:type="gramEnd"/>
           </w:p>
           <w:p>
             <w:pPr>
@@ -5359,6 +5611,7 @@
                 <w:lang w:val="en-US" w:eastAsia="fr-FR"/>
               </w:rPr>
             </w:pPr>
+            <w:proofErr w:type="gramStart"/>
             <w:r>
               <w:rPr>
                 <w:rFonts w:ascii="Consolas" w:eastAsia="Times New Roman" w:hAnsi="Consolas" w:cs="Times New Roman"/>
@@ -5369,6 +5622,7 @@
               </w:rPr>
               <w:t>WHERE</w:t>
             </w:r>
+            <w:proofErr w:type="gramEnd"/>
           </w:p>
           <w:p>
             <w:pPr>
@@ -5412,6 +5666,7 @@
               </w:rPr>
               <w:t xml:space="preserve"> </w:t>
             </w:r>
+            <w:proofErr w:type="gramStart"/>
             <w:r>
               <w:rPr>
                 <w:rFonts w:ascii="Consolas" w:eastAsia="Times New Roman" w:hAnsi="Consolas" w:cs="Times New Roman"/>
@@ -5430,7 +5685,18 @@
                 <w:szCs w:val="21"/>
                 <w:lang w:val="en-US" w:eastAsia="fr-FR"/>
               </w:rPr>
-              <w:t>(*)</w:t>
+              <w:t>(</w:t>
+            </w:r>
+            <w:proofErr w:type="gramEnd"/>
+            <w:r>
+              <w:rPr>
+                <w:rFonts w:ascii="Consolas" w:eastAsia="Times New Roman" w:hAnsi="Consolas" w:cs="Times New Roman"/>
+                <w:color w:val="000000"/>
+                <w:sz w:val="21"/>
+                <w:szCs w:val="21"/>
+                <w:lang w:val="en-US" w:eastAsia="fr-FR"/>
+              </w:rPr>
+              <w:t>*)</w:t>
             </w:r>
           </w:p>
           <w:p>
@@ -5516,7 +5782,29 @@
                 <w:szCs w:val="21"/>
                 <w:lang w:val="en-US" w:eastAsia="fr-FR"/>
               </w:rPr>
-              <w:t xml:space="preserve"> notation.eleve=eleve.num_eleve</w:t>
+              <w:t xml:space="preserve"> </w:t>
+            </w:r>
+            <w:proofErr w:type="gramStart"/>
+            <w:r>
+              <w:rPr>
+                <w:rFonts w:ascii="Consolas" w:eastAsia="Times New Roman" w:hAnsi="Consolas" w:cs="Times New Roman"/>
+                <w:color w:val="000000"/>
+                <w:sz w:val="21"/>
+                <w:szCs w:val="21"/>
+                <w:lang w:val="en-US" w:eastAsia="fr-FR"/>
+              </w:rPr>
+              <w:t>notation.eleve</w:t>
+            </w:r>
+            <w:proofErr w:type="gramEnd"/>
+            <w:r>
+              <w:rPr>
+                <w:rFonts w:ascii="Consolas" w:eastAsia="Times New Roman" w:hAnsi="Consolas" w:cs="Times New Roman"/>
+                <w:color w:val="000000"/>
+                <w:sz w:val="21"/>
+                <w:szCs w:val="21"/>
+                <w:lang w:val="en-US" w:eastAsia="fr-FR"/>
+              </w:rPr>
+              <w:t>=eleve.num_eleve</w:t>
             </w:r>
           </w:p>
           <w:p>
@@ -5584,6 +5872,7 @@
               </w:rPr>
               <w:t xml:space="preserve"> </w:t>
             </w:r>
+            <w:proofErr w:type="gramStart"/>
             <w:r>
               <w:rPr>
                 <w:rFonts w:ascii="Consolas" w:eastAsia="Times New Roman" w:hAnsi="Consolas" w:cs="Times New Roman"/>
@@ -5604,6 +5893,7 @@
               </w:rPr>
               <w:t>(</w:t>
             </w:r>
+            <w:proofErr w:type="gramEnd"/>
             <w:r>
               <w:rPr>
                 <w:rFonts w:ascii="Consolas" w:eastAsia="Times New Roman" w:hAnsi="Consolas" w:cs="Times New Roman"/>
@@ -5675,7 +5965,29 @@
                 <w:szCs w:val="21"/>
                 <w:lang w:val="en-US" w:eastAsia="fr-FR"/>
               </w:rPr>
-              <w:t xml:space="preserve"> notation.eleve </w:t>
+              <w:t xml:space="preserve"> </w:t>
+            </w:r>
+            <w:proofErr w:type="gramStart"/>
+            <w:r>
+              <w:rPr>
+                <w:rFonts w:ascii="Consolas" w:eastAsia="Times New Roman" w:hAnsi="Consolas" w:cs="Times New Roman"/>
+                <w:color w:val="000000"/>
+                <w:sz w:val="21"/>
+                <w:szCs w:val="21"/>
+                <w:lang w:val="en-US" w:eastAsia="fr-FR"/>
+              </w:rPr>
+              <w:t>notation.eleve</w:t>
+            </w:r>
+            <w:proofErr w:type="gramEnd"/>
+            <w:r>
+              <w:rPr>
+                <w:rFonts w:ascii="Consolas" w:eastAsia="Times New Roman" w:hAnsi="Consolas" w:cs="Times New Roman"/>
+                <w:color w:val="000000"/>
+                <w:sz w:val="21"/>
+                <w:szCs w:val="21"/>
+                <w:lang w:val="en-US" w:eastAsia="fr-FR"/>
+              </w:rPr>
+              <w:t xml:space="preserve"> </w:t>
             </w:r>
             <w:r>
               <w:rPr>
@@ -5851,8 +6163,20 @@
                 <w:szCs w:val="21"/>
                 <w:lang w:val="en-US" w:eastAsia="fr-FR"/>
               </w:rPr>
-              <w:t xml:space="preserve"> notation.eleve</w:t>
-            </w:r>
+              <w:t xml:space="preserve"> </w:t>
+            </w:r>
+            <w:proofErr w:type="gramStart"/>
+            <w:r>
+              <w:rPr>
+                <w:rFonts w:ascii="Consolas" w:eastAsia="Times New Roman" w:hAnsi="Consolas" w:cs="Times New Roman"/>
+                <w:color w:val="000000"/>
+                <w:sz w:val="21"/>
+                <w:szCs w:val="21"/>
+                <w:lang w:val="en-US" w:eastAsia="fr-FR"/>
+              </w:rPr>
+              <w:t>notation.eleve</w:t>
+            </w:r>
+            <w:proofErr w:type="gramEnd"/>
           </w:p>
           <w:p>
             <w:pPr>
@@ -6456,6 +6780,7 @@
               </w:rPr>
               <w:t xml:space="preserve"> </w:t>
             </w:r>
+            <w:proofErr w:type="gramStart"/>
             <w:r>
               <w:rPr>
                 <w:rFonts w:ascii="Consolas" w:eastAsia="Times New Roman" w:hAnsi="Consolas" w:cs="Times New Roman"/>
@@ -6474,7 +6799,18 @@
                 <w:szCs w:val="21"/>
                 <w:lang w:val="en-US" w:eastAsia="fr-FR"/>
               </w:rPr>
-              <w:t>(*)</w:t>
+              <w:t>(</w:t>
+            </w:r>
+            <w:proofErr w:type="gramEnd"/>
+            <w:r>
+              <w:rPr>
+                <w:rFonts w:ascii="Consolas" w:eastAsia="Times New Roman" w:hAnsi="Consolas" w:cs="Times New Roman"/>
+                <w:color w:val="000000"/>
+                <w:sz w:val="21"/>
+                <w:szCs w:val="21"/>
+                <w:lang w:val="en-US" w:eastAsia="fr-FR"/>
+              </w:rPr>
+              <w:t>*)</w:t>
             </w:r>
           </w:p>
           <w:p>
@@ -6580,8 +6916,20 @@
                 <w:szCs w:val="21"/>
                 <w:lang w:val="en-US" w:eastAsia="fr-FR"/>
               </w:rPr>
-              <w:t xml:space="preserve"> eleve.num_eleve=notation.eleve</w:t>
-            </w:r>
+              <w:t xml:space="preserve"> eleve.num_eleve=</w:t>
+            </w:r>
+            <w:proofErr w:type="gramStart"/>
+            <w:r>
+              <w:rPr>
+                <w:rFonts w:ascii="Consolas" w:eastAsia="Times New Roman" w:hAnsi="Consolas" w:cs="Times New Roman"/>
+                <w:color w:val="000000"/>
+                <w:sz w:val="21"/>
+                <w:szCs w:val="21"/>
+                <w:lang w:val="en-US" w:eastAsia="fr-FR"/>
+              </w:rPr>
+              <w:t>notation.eleve</w:t>
+            </w:r>
+            <w:proofErr w:type="gramEnd"/>
           </w:p>
           <w:p>
             <w:pPr>
@@ -6695,6 +7043,7 @@
               </w:rPr>
               <w:t xml:space="preserve"> </w:t>
             </w:r>
+            <w:proofErr w:type="gramStart"/>
             <w:r>
               <w:rPr>
                 <w:rFonts w:ascii="Consolas" w:eastAsia="Times New Roman" w:hAnsi="Consolas" w:cs="Times New Roman"/>
@@ -6715,6 +7064,7 @@
               </w:rPr>
               <w:t>(</w:t>
             </w:r>
+            <w:proofErr w:type="gramEnd"/>
             <w:r>
               <w:rPr>
                 <w:rFonts w:ascii="Consolas" w:eastAsia="Times New Roman" w:hAnsi="Consolas" w:cs="Times New Roman"/>
@@ -6796,7 +7146,29 @@
                 <w:szCs w:val="21"/>
                 <w:lang w:val="en-US" w:eastAsia="fr-FR"/>
               </w:rPr>
-              <w:t xml:space="preserve"> notation.eleve </w:t>
+              <w:t xml:space="preserve"> </w:t>
+            </w:r>
+            <w:proofErr w:type="gramStart"/>
+            <w:r>
+              <w:rPr>
+                <w:rFonts w:ascii="Consolas" w:eastAsia="Times New Roman" w:hAnsi="Consolas" w:cs="Times New Roman"/>
+                <w:color w:val="000000" w:themeColor="text1"/>
+                <w:sz w:val="21"/>
+                <w:szCs w:val="21"/>
+                <w:lang w:val="en-US" w:eastAsia="fr-FR"/>
+              </w:rPr>
+              <w:t>notation.eleve</w:t>
+            </w:r>
+            <w:proofErr w:type="gramEnd"/>
+            <w:r>
+              <w:rPr>
+                <w:rFonts w:ascii="Consolas" w:eastAsia="Times New Roman" w:hAnsi="Consolas" w:cs="Times New Roman"/>
+                <w:color w:val="000000" w:themeColor="text1"/>
+                <w:sz w:val="21"/>
+                <w:szCs w:val="21"/>
+                <w:lang w:val="en-US" w:eastAsia="fr-FR"/>
+              </w:rPr>
+              <w:t xml:space="preserve"> </w:t>
             </w:r>
             <w:r>
               <w:rPr>
@@ -6972,8 +7344,20 @@
                 <w:szCs w:val="21"/>
                 <w:lang w:val="en-US" w:eastAsia="fr-FR"/>
               </w:rPr>
-              <w:t xml:space="preserve"> notation.eleve</w:t>
-            </w:r>
+              <w:t xml:space="preserve"> </w:t>
+            </w:r>
+            <w:proofErr w:type="gramStart"/>
+            <w:r>
+              <w:rPr>
+                <w:rFonts w:ascii="Consolas" w:eastAsia="Times New Roman" w:hAnsi="Consolas" w:cs="Times New Roman"/>
+                <w:color w:val="000000" w:themeColor="text1"/>
+                <w:sz w:val="21"/>
+                <w:szCs w:val="21"/>
+                <w:lang w:val="en-US" w:eastAsia="fr-FR"/>
+              </w:rPr>
+              <w:t>notation.eleve</w:t>
+            </w:r>
+            <w:proofErr w:type="gramEnd"/>
           </w:p>
           <w:p>
             <w:pPr>
@@ -7088,6 +7472,7 @@
                 <w:lang w:val="en-US" w:eastAsia="fr-FR"/>
               </w:rPr>
             </w:pPr>
+            <w:proofErr w:type="gramStart"/>
             <w:r>
               <w:rPr>
                 <w:rFonts w:ascii="Consolas" w:eastAsia="Times New Roman" w:hAnsi="Consolas" w:cs="Times New Roman"/>
@@ -7097,7 +7482,19 @@
                 <w:szCs w:val="28"/>
                 <w:lang w:val="en-US" w:eastAsia="fr-FR"/>
               </w:rPr>
-              <w:t xml:space="preserve">Count : </w:t>
+              <w:t>Count :</w:t>
+            </w:r>
+            <w:proofErr w:type="gramEnd"/>
+            <w:r>
+              <w:rPr>
+                <w:rFonts w:ascii="Consolas" w:eastAsia="Times New Roman" w:hAnsi="Consolas" w:cs="Times New Roman"/>
+                <w:b/>
+                <w:bCs/>
+                <w:sz w:val="28"/>
+                <w:szCs w:val="28"/>
+                <w:lang w:val="en-US" w:eastAsia="fr-FR"/>
+              </w:rPr>
+              <w:t xml:space="preserve"> </w:t>
             </w:r>
             <w:r>
               <w:rPr>
@@ -7237,7 +7634,29 @@
                 <w:szCs w:val="21"/>
                 <w:lang w:val="en-US" w:eastAsia="fr-FR"/>
               </w:rPr>
-              <w:t xml:space="preserve"> notation.note, controle.note_max</w:t>
+              <w:t xml:space="preserve"> </w:t>
+            </w:r>
+            <w:proofErr w:type="gramStart"/>
+            <w:r>
+              <w:rPr>
+                <w:rFonts w:ascii="Consolas" w:eastAsia="Times New Roman" w:hAnsi="Consolas" w:cs="Times New Roman"/>
+                <w:color w:val="000000"/>
+                <w:sz w:val="21"/>
+                <w:szCs w:val="21"/>
+                <w:lang w:val="en-US" w:eastAsia="fr-FR"/>
+              </w:rPr>
+              <w:t>notation.note</w:t>
+            </w:r>
+            <w:proofErr w:type="gramEnd"/>
+            <w:r>
+              <w:rPr>
+                <w:rFonts w:ascii="Consolas" w:eastAsia="Times New Roman" w:hAnsi="Consolas" w:cs="Times New Roman"/>
+                <w:color w:val="000000"/>
+                <w:sz w:val="21"/>
+                <w:szCs w:val="21"/>
+                <w:lang w:val="en-US" w:eastAsia="fr-FR"/>
+              </w:rPr>
+              <w:t>, controle.note_max</w:t>
             </w:r>
           </w:p>
           <w:p>
@@ -7354,8 +7773,20 @@
                 <w:szCs w:val="21"/>
                 <w:lang w:val="en-US" w:eastAsia="fr-FR"/>
               </w:rPr>
-              <w:t xml:space="preserve"> eleve.num_eleve=notation.eleve</w:t>
-            </w:r>
+              <w:t xml:space="preserve"> eleve.num_eleve=</w:t>
+            </w:r>
+            <w:proofErr w:type="gramStart"/>
+            <w:r>
+              <w:rPr>
+                <w:rFonts w:ascii="Consolas" w:eastAsia="Times New Roman" w:hAnsi="Consolas" w:cs="Times New Roman"/>
+                <w:color w:val="000000"/>
+                <w:sz w:val="21"/>
+                <w:szCs w:val="21"/>
+                <w:lang w:val="en-US" w:eastAsia="fr-FR"/>
+              </w:rPr>
+              <w:t>notation.eleve</w:t>
+            </w:r>
+            <w:proofErr w:type="gramEnd"/>
           </w:p>
           <w:p>
             <w:pPr>
@@ -7437,8 +7868,20 @@
                 <w:szCs w:val="21"/>
                 <w:lang w:val="en-US" w:eastAsia="fr-FR"/>
               </w:rPr>
-              <w:t xml:space="preserve"> controle.id_controle=notation.controle</w:t>
-            </w:r>
+              <w:t xml:space="preserve"> controle.id_controle=</w:t>
+            </w:r>
+            <w:proofErr w:type="gramStart"/>
+            <w:r>
+              <w:rPr>
+                <w:rFonts w:ascii="Consolas" w:eastAsia="Times New Roman" w:hAnsi="Consolas" w:cs="Times New Roman"/>
+                <w:color w:val="000000"/>
+                <w:sz w:val="21"/>
+                <w:szCs w:val="21"/>
+                <w:lang w:val="en-US" w:eastAsia="fr-FR"/>
+              </w:rPr>
+              <w:t>notation.controle</w:t>
+            </w:r>
+            <w:proofErr w:type="gramEnd"/>
           </w:p>
           <w:p>
             <w:pPr>
@@ -7570,6 +8013,7 @@
                       <w:lang w:eastAsia="fr-FR"/>
                     </w:rPr>
                   </w:pPr>
+                  <w:proofErr w:type="gramStart"/>
                   <w:r>
                     <w:rPr>
                       <w:rFonts w:ascii="Consolas" w:eastAsia="Times New Roman" w:hAnsi="Consolas" w:cs="Times New Roman"/>
@@ -7579,6 +8023,7 @@
                     </w:rPr>
                     <w:t>note</w:t>
                   </w:r>
+                  <w:proofErr w:type="gramEnd"/>
                 </w:p>
               </w:tc>
               <w:tc>
@@ -7596,6 +8041,7 @@
                       <w:lang w:eastAsia="fr-FR"/>
                     </w:rPr>
                   </w:pPr>
+                  <w:proofErr w:type="gramStart"/>
                   <w:r>
                     <w:rPr>
                       <w:rFonts w:ascii="Consolas" w:eastAsia="Times New Roman" w:hAnsi="Consolas" w:cs="Times New Roman"/>
@@ -7603,7 +8049,17 @@
                       <w:szCs w:val="21"/>
                       <w:lang w:eastAsia="fr-FR"/>
                     </w:rPr>
-                    <w:t>note_max</w:t>
+                    <w:t>note</w:t>
+                  </w:r>
+                  <w:proofErr w:type="gramEnd"/>
+                  <w:r>
+                    <w:rPr>
+                      <w:rFonts w:ascii="Consolas" w:eastAsia="Times New Roman" w:hAnsi="Consolas" w:cs="Times New Roman"/>
+                      <w:sz w:val="21"/>
+                      <w:szCs w:val="21"/>
+                      <w:lang w:eastAsia="fr-FR"/>
+                    </w:rPr>
+                    <w:t>_max</w:t>
                   </w:r>
                 </w:p>
               </w:tc>
@@ -8360,7 +8816,29 @@
                 <w:szCs w:val="21"/>
                 <w:lang w:eastAsia="fr-FR"/>
               </w:rPr>
-              <w:t xml:space="preserve"> n.controle=c.id_controle</w:t>
+              <w:t xml:space="preserve"> </w:t>
+            </w:r>
+            <w:proofErr w:type="gramStart"/>
+            <w:r>
+              <w:rPr>
+                <w:rFonts w:ascii="Consolas" w:eastAsia="Times New Roman" w:hAnsi="Consolas" w:cs="Times New Roman"/>
+                <w:color w:val="000000"/>
+                <w:sz w:val="21"/>
+                <w:szCs w:val="21"/>
+                <w:lang w:eastAsia="fr-FR"/>
+              </w:rPr>
+              <w:t>n.controle=c.id</w:t>
+            </w:r>
+            <w:proofErr w:type="gramEnd"/>
+            <w:r>
+              <w:rPr>
+                <w:rFonts w:ascii="Consolas" w:eastAsia="Times New Roman" w:hAnsi="Consolas" w:cs="Times New Roman"/>
+                <w:color w:val="000000"/>
+                <w:sz w:val="21"/>
+                <w:szCs w:val="21"/>
+                <w:lang w:eastAsia="fr-FR"/>
+              </w:rPr>
+              <w:t>_controle</w:t>
             </w:r>
           </w:p>
           <w:p>
@@ -8443,8 +8921,20 @@
                 <w:szCs w:val="21"/>
                 <w:lang w:eastAsia="fr-FR"/>
               </w:rPr>
-              <w:t xml:space="preserve"> p.num_prof=c.prof</w:t>
-            </w:r>
+              <w:t xml:space="preserve"> p.num_prof=</w:t>
+            </w:r>
+            <w:proofErr w:type="gramStart"/>
+            <w:r>
+              <w:rPr>
+                <w:rFonts w:ascii="Consolas" w:eastAsia="Times New Roman" w:hAnsi="Consolas" w:cs="Times New Roman"/>
+                <w:color w:val="000000"/>
+                <w:sz w:val="21"/>
+                <w:szCs w:val="21"/>
+                <w:lang w:eastAsia="fr-FR"/>
+              </w:rPr>
+              <w:t>c.prof</w:t>
+            </w:r>
+            <w:proofErr w:type="gramEnd"/>
           </w:p>
           <w:p>
             <w:pPr>
@@ -8476,7 +8966,29 @@
                 <w:szCs w:val="21"/>
                 <w:lang w:val="en-US" w:eastAsia="fr-FR"/>
               </w:rPr>
-              <w:t xml:space="preserve"> n.eleve=</w:t>
+              <w:t xml:space="preserve"> </w:t>
+            </w:r>
+            <w:proofErr w:type="gramStart"/>
+            <w:r>
+              <w:rPr>
+                <w:rFonts w:ascii="Consolas" w:eastAsia="Times New Roman" w:hAnsi="Consolas" w:cs="Times New Roman"/>
+                <w:color w:val="000000"/>
+                <w:sz w:val="21"/>
+                <w:szCs w:val="21"/>
+                <w:lang w:val="en-US" w:eastAsia="fr-FR"/>
+              </w:rPr>
+              <w:t>n.eleve</w:t>
+            </w:r>
+            <w:proofErr w:type="gramEnd"/>
+            <w:r>
+              <w:rPr>
+                <w:rFonts w:ascii="Consolas" w:eastAsia="Times New Roman" w:hAnsi="Consolas" w:cs="Times New Roman"/>
+                <w:color w:val="000000"/>
+                <w:sz w:val="21"/>
+                <w:szCs w:val="21"/>
+                <w:lang w:val="en-US" w:eastAsia="fr-FR"/>
+              </w:rPr>
+              <w:t>=</w:t>
             </w:r>
             <w:r>
               <w:rPr>

</xml_diff>